<commit_message>
Adicionado arquivos Markdown de Ruby e English
</commit_message>
<xml_diff>
--- a/--desenvolvedor/Git-GitHub/AGGH.docx
+++ b/--desenvolvedor/Git-GitHub/AGGH.docx
@@ -683,7 +683,18 @@
     </w:p>
     <w:p>
       <w:r>
-        <w:t>Caso esteja trabalhando na branch principal, use ‘main’ como nome da branch. Dessa forma:</w:t>
+        <w:t xml:space="preserve">Caso esteja trabalhando na branch principal, use </w:t>
+      </w:r>
+      <w:r>
+        <w:rPr>
+          <w:rFonts w:ascii="Consolas" w:hAnsi="Consolas"/>
+          <w:b/>
+          <w:bCs/>
+        </w:rPr>
+        <w:t>‘main’</w:t>
+      </w:r>
+      <w:r>
+        <w:t xml:space="preserve"> como nome da branch. Dessa forma:</w:t>
       </w:r>
     </w:p>
     <w:p>
@@ -724,7 +735,7 @@
           <w:szCs w:val="28"/>
         </w:rPr>
         <w:pict w14:anchorId="72FC808A">
-          <v:rect id="_x0000_i1028" style="width:0;height:1.5pt" o:hralign="center" o:hrstd="t" o:hr="t" fillcolor="#a0a0a0" stroked="f"/>
+          <v:rect id="_x0000_i1026" style="width:0;height:1.5pt" o:hralign="center" o:hrstd="t" o:hr="t" fillcolor="#a0a0a0" stroked="f"/>
         </w:pict>
       </w:r>
     </w:p>

</xml_diff>